<commit_message>
changed some variables to m_ style
</commit_message>
<xml_diff>
--- a/Report.docx
+++ b/Report.docx
@@ -19,15 +19,7 @@
         <w:pStyle w:val="Heading2"/>
       </w:pPr>
       <w:r>
-        <w:t xml:space="preserve">How well designed was the code for extensions, what </w:t>
-      </w:r>
-      <w:proofErr w:type="gramStart"/>
-      <w:r>
-        <w:t>particular elements</w:t>
-      </w:r>
-      <w:proofErr w:type="gramEnd"/>
-      <w:r>
-        <w:t xml:space="preserve"> aided or hindered extensibility? </w:t>
+        <w:t>How well designed was the code for extensions, what particular elements aided or hindered extensibility? </w:t>
       </w:r>
       <w:r>
         <w:rPr>
@@ -469,7 +461,23 @@
           <w:rFonts w:asciiTheme="minorHAnsi" w:hAnsiTheme="minorHAnsi" w:cstheme="minorHAnsi"/>
           <w:b w:val="0"/>
         </w:rPr>
-        <w:t xml:space="preserve">The memento “stores” the state by performing a deep copy and prevents </w:t>
+        <w:t xml:space="preserve">The memento “stores” </w:t>
+      </w:r>
+      <w:r>
+        <w:rPr>
+          <w:rStyle w:val="Strong"/>
+          <w:rFonts w:asciiTheme="minorHAnsi" w:hAnsiTheme="minorHAnsi" w:cstheme="minorHAnsi"/>
+          <w:b w:val="0"/>
+        </w:rPr>
+        <w:t>by having the caretaker deep copy the balls before it passes the state onto the memento.</w:t>
+      </w:r>
+      <w:r>
+        <w:rPr>
+          <w:rStyle w:val="Strong"/>
+          <w:rFonts w:asciiTheme="minorHAnsi" w:hAnsiTheme="minorHAnsi" w:cstheme="minorHAnsi"/>
+          <w:b w:val="0"/>
+        </w:rPr>
+        <w:t xml:space="preserve"> The originator never returns the state of state of balls </w:t>
       </w:r>
       <w:r>
         <w:rPr>
@@ -478,33 +486,15 @@
           <w:b w:val="0"/>
         </w:rPr>
         <w:lastRenderedPageBreak/>
-        <w:t xml:space="preserve">modification by allowing only the originator to </w:t>
-      </w:r>
-      <w:r>
-        <w:rPr>
-          <w:rStyle w:val="Strong"/>
-          <w:rFonts w:asciiTheme="minorHAnsi" w:hAnsiTheme="minorHAnsi" w:cstheme="minorHAnsi"/>
-          <w:b w:val="0"/>
-        </w:rPr>
-        <w:t xml:space="preserve">access it as well as only returning a </w:t>
-      </w:r>
-      <w:proofErr w:type="spellStart"/>
-      <w:r>
-        <w:rPr>
-          <w:rStyle w:val="Strong"/>
-          <w:rFonts w:asciiTheme="minorHAnsi" w:hAnsiTheme="minorHAnsi" w:cstheme="minorHAnsi"/>
-          <w:b w:val="0"/>
-        </w:rPr>
-        <w:t>const</w:t>
-      </w:r>
-      <w:proofErr w:type="spellEnd"/>
-      <w:r>
-        <w:rPr>
-          <w:rStyle w:val="Strong"/>
-          <w:rFonts w:asciiTheme="minorHAnsi" w:hAnsiTheme="minorHAnsi" w:cstheme="minorHAnsi"/>
-          <w:b w:val="0"/>
-        </w:rPr>
-        <w:t xml:space="preserve"> pointer to the state.</w:t>
+        <w:t>stored by the memento. Instead it returns a deep copy which the caretaker is free to modify</w:t>
+      </w:r>
+      <w:r>
+        <w:rPr>
+          <w:rStyle w:val="Strong"/>
+          <w:rFonts w:asciiTheme="minorHAnsi" w:hAnsiTheme="minorHAnsi" w:cstheme="minorHAnsi"/>
+          <w:b w:val="0"/>
+        </w:rPr>
+        <w:t>.</w:t>
       </w:r>
     </w:p>
     <w:p>
@@ -628,18 +618,32 @@
           <w:rFonts w:asciiTheme="minorHAnsi" w:hAnsiTheme="minorHAnsi" w:cstheme="minorHAnsi"/>
           <w:b w:val="0"/>
         </w:rPr>
-        <w:t xml:space="preserve">Enables the game to perform </w:t>
-      </w:r>
-      <w:proofErr w:type="spellStart"/>
-      <w:r>
-        <w:rPr>
-          <w:rStyle w:val="Strong"/>
-          <w:rFonts w:asciiTheme="minorHAnsi" w:hAnsiTheme="minorHAnsi" w:cstheme="minorHAnsi"/>
-          <w:b w:val="0"/>
-        </w:rPr>
-        <w:t>undos</w:t>
-      </w:r>
-      <w:proofErr w:type="spellEnd"/>
+        <w:t>Enables the game to perform</w:t>
+      </w:r>
+      <w:r>
+        <w:rPr>
+          <w:rStyle w:val="Strong"/>
+          <w:rFonts w:asciiTheme="minorHAnsi" w:hAnsiTheme="minorHAnsi" w:cstheme="minorHAnsi"/>
+          <w:b w:val="0"/>
+        </w:rPr>
+        <w:t xml:space="preserve"> a series of</w:t>
+      </w:r>
+      <w:r>
+        <w:rPr>
+          <w:rStyle w:val="Strong"/>
+          <w:rFonts w:asciiTheme="minorHAnsi" w:hAnsiTheme="minorHAnsi" w:cstheme="minorHAnsi"/>
+          <w:b w:val="0"/>
+        </w:rPr>
+        <w:t xml:space="preserve"> </w:t>
+      </w:r>
+      <w:r>
+        <w:rPr>
+          <w:rStyle w:val="Strong"/>
+          <w:rFonts w:asciiTheme="minorHAnsi" w:hAnsiTheme="minorHAnsi" w:cstheme="minorHAnsi"/>
+          <w:b w:val="0"/>
+        </w:rPr>
+        <w:t>undoes</w:t>
+      </w:r>
       <w:r>
         <w:rPr>
           <w:rStyle w:val="Strong"/>
@@ -648,23 +652,21 @@
         </w:rPr>
         <w:t xml:space="preserve">. </w:t>
       </w:r>
-    </w:p>
-    <w:p>
-      <w:pPr>
-        <w:pStyle w:val="NormalWeb"/>
-        <w:shd w:val="clear" w:color="auto" w:fill="FFFFFF"/>
-        <w:spacing w:before="180" w:beforeAutospacing="0" w:after="180" w:afterAutospacing="0"/>
-        <w:rPr>
-          <w:rStyle w:val="Strong"/>
-          <w:rFonts w:asciiTheme="minorHAnsi" w:hAnsiTheme="minorHAnsi" w:cstheme="minorHAnsi"/>
-        </w:rPr>
-      </w:pPr>
-      <w:r>
-        <w:rPr>
-          <w:rStyle w:val="Strong"/>
-          <w:rFonts w:asciiTheme="minorHAnsi" w:hAnsiTheme="minorHAnsi" w:cstheme="minorHAnsi"/>
-        </w:rPr>
-        <w:t>Disadvantage</w:t>
+      <w:r>
+        <w:rPr>
+          <w:rStyle w:val="Strong"/>
+          <w:rFonts w:asciiTheme="minorHAnsi" w:hAnsiTheme="minorHAnsi" w:cstheme="minorHAnsi"/>
+          <w:b w:val="0"/>
+        </w:rPr>
+        <w:t>The caretaker can also be easily modi</w:t>
+      </w:r>
+      <w:r>
+        <w:rPr>
+          <w:rStyle w:val="Strong"/>
+          <w:rFonts w:asciiTheme="minorHAnsi" w:hAnsiTheme="minorHAnsi" w:cstheme="minorHAnsi"/>
+          <w:b w:val="0"/>
+        </w:rPr>
+        <w:t>fied to perform a redo.</w:t>
       </w:r>
     </w:p>
     <w:p>
@@ -688,61 +690,41 @@
           <w:rFonts w:asciiTheme="minorHAnsi" w:hAnsiTheme="minorHAnsi" w:cstheme="minorHAnsi"/>
           <w:b w:val="0"/>
         </w:rPr>
-        <w:t xml:space="preserve">The memento implementation in this code is only able to store a vector of ball. To make the memento code store the state of other objects such as pockets and table, </w:t>
-      </w:r>
-      <w:r>
-        <w:rPr>
-          <w:rStyle w:val="Strong"/>
-          <w:rFonts w:asciiTheme="minorHAnsi" w:hAnsiTheme="minorHAnsi" w:cstheme="minorHAnsi"/>
-          <w:b w:val="0"/>
-        </w:rPr>
-        <w:t>a template method could’ve been used along with memento.</w:t>
-      </w:r>
-      <w:r>
-        <w:rPr>
-          <w:rStyle w:val="Strong"/>
-          <w:rFonts w:asciiTheme="minorHAnsi" w:hAnsiTheme="minorHAnsi" w:cstheme="minorHAnsi"/>
-          <w:b w:val="0"/>
-        </w:rPr>
-        <w:t xml:space="preserve"> </w:t>
-      </w:r>
-      <w:bookmarkStart w:id="0" w:name="_GoBack"/>
-      <w:bookmarkEnd w:id="0"/>
-    </w:p>
-    <w:p>
-      <w:pPr>
-        <w:pStyle w:val="NormalWeb"/>
-        <w:shd w:val="clear" w:color="auto" w:fill="FFFFFF"/>
-        <w:spacing w:before="180" w:beforeAutospacing="0" w:after="180" w:afterAutospacing="0"/>
-        <w:rPr>
-          <w:rStyle w:val="Strong"/>
-          <w:rFonts w:asciiTheme="minorHAnsi" w:hAnsiTheme="minorHAnsi" w:cstheme="minorHAnsi"/>
-        </w:rPr>
-      </w:pPr>
-      <w:r>
-        <w:rPr>
-          <w:rStyle w:val="Strong"/>
-          <w:rFonts w:asciiTheme="minorHAnsi" w:hAnsiTheme="minorHAnsi" w:cstheme="minorHAnsi"/>
-        </w:rPr>
-        <w:t>Prototype</w:t>
-      </w:r>
-    </w:p>
-    <w:p>
-      <w:pPr>
-        <w:pStyle w:val="NormalWeb"/>
-        <w:shd w:val="clear" w:color="auto" w:fill="FFFFFF"/>
-        <w:spacing w:before="180" w:beforeAutospacing="0" w:after="180" w:afterAutospacing="0"/>
-        <w:rPr>
-          <w:rStyle w:val="Strong"/>
-          <w:rFonts w:asciiTheme="minorHAnsi" w:hAnsiTheme="minorHAnsi" w:cstheme="minorHAnsi"/>
-        </w:rPr>
-      </w:pPr>
-      <w:r>
-        <w:rPr>
-          <w:rStyle w:val="Strong"/>
-          <w:rFonts w:asciiTheme="minorHAnsi" w:hAnsiTheme="minorHAnsi" w:cstheme="minorHAnsi"/>
-        </w:rPr>
-        <w:t>Advantages:</w:t>
+        <w:t xml:space="preserve">The memento </w:t>
+      </w:r>
+      <w:r>
+        <w:rPr>
+          <w:rStyle w:val="Strong"/>
+          <w:rFonts w:asciiTheme="minorHAnsi" w:hAnsiTheme="minorHAnsi" w:cstheme="minorHAnsi"/>
+          <w:b w:val="0"/>
+        </w:rPr>
+        <w:t>state stored by the memento is created by a dee</w:t>
+      </w:r>
+      <w:r>
+        <w:rPr>
+          <w:rStyle w:val="Strong"/>
+          <w:rFonts w:asciiTheme="minorHAnsi" w:hAnsiTheme="minorHAnsi" w:cstheme="minorHAnsi"/>
+          <w:b w:val="0"/>
+        </w:rPr>
+        <w:t>p copy which means that the original copy can continue to be modified.</w:t>
+      </w:r>
+    </w:p>
+    <w:p>
+      <w:pPr>
+        <w:pStyle w:val="NormalWeb"/>
+        <w:shd w:val="clear" w:color="auto" w:fill="FFFFFF"/>
+        <w:spacing w:before="180" w:beforeAutospacing="0" w:after="180" w:afterAutospacing="0"/>
+        <w:rPr>
+          <w:rStyle w:val="Strong"/>
+          <w:rFonts w:asciiTheme="minorHAnsi" w:hAnsiTheme="minorHAnsi" w:cstheme="minorHAnsi"/>
+        </w:rPr>
+      </w:pPr>
+      <w:r>
+        <w:rPr>
+          <w:rStyle w:val="Strong"/>
+          <w:rFonts w:asciiTheme="minorHAnsi" w:hAnsiTheme="minorHAnsi" w:cstheme="minorHAnsi"/>
+        </w:rPr>
+        <w:t>Disadvantage</w:t>
       </w:r>
     </w:p>
     <w:p>
@@ -755,14 +737,70 @@
         <w:shd w:val="clear" w:color="auto" w:fill="FFFFFF"/>
         <w:spacing w:before="180" w:beforeAutospacing="0" w:after="180" w:afterAutospacing="0"/>
         <w:rPr>
-          <w:rFonts w:asciiTheme="minorHAnsi" w:hAnsiTheme="minorHAnsi" w:cstheme="minorHAnsi"/>
-        </w:rPr>
-      </w:pPr>
-      <w:r>
-        <w:rPr>
-          <w:rFonts w:asciiTheme="minorHAnsi" w:hAnsiTheme="minorHAnsi" w:cstheme="minorHAnsi"/>
-        </w:rPr>
-        <w:t xml:space="preserve">Since deep copying was performed, objects with pointers will not have a memory problem with pointers.  </w:t>
+          <w:rStyle w:val="Strong"/>
+          <w:rFonts w:asciiTheme="minorHAnsi" w:hAnsiTheme="minorHAnsi" w:cstheme="minorHAnsi"/>
+          <w:b w:val="0"/>
+        </w:rPr>
+      </w:pPr>
+      <w:r>
+        <w:rPr>
+          <w:rStyle w:val="Strong"/>
+          <w:rFonts w:asciiTheme="minorHAnsi" w:hAnsiTheme="minorHAnsi" w:cstheme="minorHAnsi"/>
+          <w:b w:val="0"/>
+        </w:rPr>
+        <w:t xml:space="preserve">The memento implementation in this code is only able to store a vector of ball. To make the memento code store the state of other objects such as pockets and table, </w:t>
+      </w:r>
+      <w:r>
+        <w:rPr>
+          <w:rStyle w:val="Strong"/>
+          <w:rFonts w:asciiTheme="minorHAnsi" w:hAnsiTheme="minorHAnsi" w:cstheme="minorHAnsi"/>
+          <w:b w:val="0"/>
+        </w:rPr>
+        <w:t>a template method could’ve been used along with memento.</w:t>
+      </w:r>
+      <w:r>
+        <w:rPr>
+          <w:rStyle w:val="Strong"/>
+          <w:rFonts w:asciiTheme="minorHAnsi" w:hAnsiTheme="minorHAnsi" w:cstheme="minorHAnsi"/>
+          <w:b w:val="0"/>
+        </w:rPr>
+        <w:t xml:space="preserve"> </w:t>
+      </w:r>
+    </w:p>
+    <w:p>
+      <w:pPr>
+        <w:pStyle w:val="NormalWeb"/>
+        <w:shd w:val="clear" w:color="auto" w:fill="FFFFFF"/>
+        <w:spacing w:before="180" w:beforeAutospacing="0" w:after="180" w:afterAutospacing="0"/>
+        <w:rPr>
+          <w:rStyle w:val="Strong"/>
+          <w:rFonts w:asciiTheme="minorHAnsi" w:hAnsiTheme="minorHAnsi" w:cstheme="minorHAnsi"/>
+        </w:rPr>
+      </w:pPr>
+      <w:r>
+        <w:rPr>
+          <w:rStyle w:val="Strong"/>
+          <w:rFonts w:asciiTheme="minorHAnsi" w:hAnsiTheme="minorHAnsi" w:cstheme="minorHAnsi"/>
+        </w:rPr>
+        <w:t>Prototype</w:t>
+      </w:r>
+    </w:p>
+    <w:p>
+      <w:pPr>
+        <w:pStyle w:val="NormalWeb"/>
+        <w:shd w:val="clear" w:color="auto" w:fill="FFFFFF"/>
+        <w:spacing w:before="180" w:beforeAutospacing="0" w:after="180" w:afterAutospacing="0"/>
+        <w:rPr>
+          <w:rStyle w:val="Strong"/>
+          <w:rFonts w:asciiTheme="minorHAnsi" w:hAnsiTheme="minorHAnsi" w:cstheme="minorHAnsi"/>
+        </w:rPr>
+      </w:pPr>
+      <w:r>
+        <w:rPr>
+          <w:rStyle w:val="Strong"/>
+          <w:rFonts w:asciiTheme="minorHAnsi" w:hAnsiTheme="minorHAnsi" w:cstheme="minorHAnsi"/>
+        </w:rPr>
+        <w:t>Advantages:</w:t>
       </w:r>
     </w:p>
     <w:p>
@@ -782,7 +820,47 @@
         <w:rPr>
           <w:rFonts w:asciiTheme="minorHAnsi" w:hAnsiTheme="minorHAnsi" w:cstheme="minorHAnsi"/>
         </w:rPr>
+        <w:t xml:space="preserve">Since deep copying was performed, objects with pointers will not have a memory problem with pointers.  </w:t>
+      </w:r>
+    </w:p>
+    <w:p>
+      <w:pPr>
+        <w:pStyle w:val="NormalWeb"/>
+        <w:numPr>
+          <w:ilvl w:val="0"/>
+          <w:numId w:val="3"/>
+        </w:numPr>
+        <w:shd w:val="clear" w:color="auto" w:fill="FFFFFF"/>
+        <w:spacing w:before="180" w:beforeAutospacing="0" w:after="180" w:afterAutospacing="0"/>
+        <w:rPr>
+          <w:rFonts w:asciiTheme="minorHAnsi" w:hAnsiTheme="minorHAnsi" w:cstheme="minorHAnsi"/>
+        </w:rPr>
+      </w:pPr>
+      <w:r>
+        <w:rPr>
+          <w:rFonts w:asciiTheme="minorHAnsi" w:hAnsiTheme="minorHAnsi" w:cstheme="minorHAnsi"/>
+        </w:rPr>
         <w:t>The prototype reuses code, the serialization functions and methods.</w:t>
+      </w:r>
+    </w:p>
+    <w:p>
+      <w:pPr>
+        <w:pStyle w:val="NormalWeb"/>
+        <w:numPr>
+          <w:ilvl w:val="0"/>
+          <w:numId w:val="3"/>
+        </w:numPr>
+        <w:shd w:val="clear" w:color="auto" w:fill="FFFFFF"/>
+        <w:spacing w:before="180" w:beforeAutospacing="0" w:after="180" w:afterAutospacing="0"/>
+        <w:rPr>
+          <w:rFonts w:asciiTheme="minorHAnsi" w:hAnsiTheme="minorHAnsi" w:cstheme="minorHAnsi"/>
+        </w:rPr>
+      </w:pPr>
+      <w:r>
+        <w:rPr>
+          <w:rFonts w:asciiTheme="minorHAnsi" w:hAnsiTheme="minorHAnsi" w:cstheme="minorHAnsi"/>
+        </w:rPr>
+        <w:t>Allows the memento pattern to be implemented with ease.</w:t>
       </w:r>
     </w:p>
     <w:p>
@@ -852,21 +930,7 @@
         <w:rPr>
           <w:rFonts w:asciiTheme="minorHAnsi" w:hAnsiTheme="minorHAnsi" w:cstheme="minorHAnsi"/>
         </w:rPr>
-        <w:t xml:space="preserve"> the member variables of the </w:t>
-      </w:r>
-      <w:proofErr w:type="spellStart"/>
-      <w:r>
-        <w:rPr>
-          <w:rFonts w:asciiTheme="minorHAnsi" w:hAnsiTheme="minorHAnsi" w:cstheme="minorHAnsi"/>
-        </w:rPr>
-        <w:t>Protoype</w:t>
-      </w:r>
-      <w:proofErr w:type="spellEnd"/>
-      <w:r>
-        <w:rPr>
-          <w:rFonts w:asciiTheme="minorHAnsi" w:hAnsiTheme="minorHAnsi" w:cstheme="minorHAnsi"/>
-        </w:rPr>
-        <w:t xml:space="preserve"> classes could exponentially increase the complexity of the clone method </w:t>
+        <w:t xml:space="preserve"> the member variables of the Protoype classes could exponentially increase the complexity of the clone method </w:t>
       </w:r>
       <w:r>
         <w:rPr>
@@ -894,6 +958,39 @@
     </w:p>
     <w:p>
       <w:pPr>
+        <w:pStyle w:val="NormalWeb"/>
+        <w:shd w:val="clear" w:color="auto" w:fill="FFFFFF"/>
+        <w:spacing w:before="180" w:beforeAutospacing="0" w:after="180" w:afterAutospacing="0"/>
+        <w:ind w:left="360"/>
+        <w:rPr>
+          <w:rFonts w:asciiTheme="majorHAnsi" w:hAnsiTheme="majorHAnsi" w:cstheme="majorHAnsi"/>
+        </w:rPr>
+      </w:pPr>
+    </w:p>
+    <w:p>
+      <w:pPr>
+        <w:pStyle w:val="NormalWeb"/>
+        <w:shd w:val="clear" w:color="auto" w:fill="FFFFFF"/>
+        <w:spacing w:before="180" w:beforeAutospacing="0" w:after="180" w:afterAutospacing="0"/>
+        <w:ind w:left="360"/>
+        <w:rPr>
+          <w:rFonts w:asciiTheme="majorHAnsi" w:hAnsiTheme="majorHAnsi" w:cstheme="majorHAnsi"/>
+        </w:rPr>
+      </w:pPr>
+    </w:p>
+    <w:p>
+      <w:pPr>
+        <w:pStyle w:val="NormalWeb"/>
+        <w:shd w:val="clear" w:color="auto" w:fill="FFFFFF"/>
+        <w:spacing w:before="180" w:beforeAutospacing="0" w:after="180" w:afterAutospacing="0"/>
+        <w:ind w:left="360"/>
+        <w:rPr>
+          <w:rFonts w:asciiTheme="majorHAnsi" w:hAnsiTheme="majorHAnsi" w:cstheme="majorHAnsi"/>
+        </w:rPr>
+      </w:pPr>
+    </w:p>
+    <w:p>
+      <w:pPr>
         <w:pStyle w:val="Heading1"/>
       </w:pPr>
       <w:r>
@@ -901,6 +998,7 @@
           <w:rStyle w:val="Strong"/>
           <w:rFonts w:cstheme="majorHAnsi"/>
         </w:rPr>
+        <w:lastRenderedPageBreak/>
         <w:t>All code:</w:t>
       </w:r>
       <w:r>
@@ -933,6 +1031,15 @@
           <w:b/>
         </w:rPr>
       </w:pPr>
+      <w:r>
+        <w:rPr>
+          <w:rFonts w:asciiTheme="majorHAnsi" w:hAnsiTheme="majorHAnsi" w:cstheme="majorHAnsi"/>
+          <w:b/>
+        </w:rPr>
+        <w:t>See Attached Files</w:t>
+      </w:r>
+      <w:bookmarkStart w:id="0" w:name="_GoBack"/>
+      <w:bookmarkEnd w:id="0"/>
     </w:p>
     <w:sectPr>
       <w:pgSz w:w="11906" w:h="16838"/>

</xml_diff>